<commit_message>
presentation and explanatory note are changed
</commit_message>
<xml_diff>
--- a/defence_of_project/explanatory_note.docx
+++ b/defence_of_project/explanatory_note.docx
@@ -43,7 +43,7 @@
           <w:szCs w:val="48"/>
           <w:u w:val="single"/>
         </w:rPr>
-        <w:t>Подготовка к ЕГЭ по русскому языку. Задание про ударения.</w:t>
+        <w:t>Тетрис</w:t>
       </w:r>
     </w:p>
     <w:p>
@@ -104,69 +104,6 @@
       <w:r>
         <w:rPr>
           <w:rFonts w:ascii="Times New Roman" w:hAnsi="Times New Roman" w:cs="Times New Roman"/>
-          <w:i/>
-          <w:iCs/>
-          <w:sz w:val="40"/>
-          <w:szCs w:val="40"/>
-        </w:rPr>
-        <w:t>: Новиков Владимир</w:t>
-      </w:r>
-      <w:r>
-        <w:rPr>
-          <w:rFonts w:ascii="Times New Roman" w:hAnsi="Times New Roman" w:cs="Times New Roman"/>
-          <w:i/>
-          <w:iCs/>
-          <w:sz w:val="40"/>
-          <w:szCs w:val="40"/>
-        </w:rPr>
-        <w:t>,</w:t>
-      </w:r>
-      <w:r>
-        <w:rPr>
-          <w:rFonts w:eastAsiaTheme="minorEastAsia" w:hAnsi="Calibri"/>
-          <w:color w:val="000000" w:themeColor="text1"/>
-          <w:kern w:val="24"/>
-          <w:sz w:val="40"/>
-          <w:szCs w:val="40"/>
-        </w:rPr>
-        <w:t xml:space="preserve"> </w:t>
-      </w:r>
-      <w:proofErr w:type="spellStart"/>
-      <w:r>
-        <w:rPr>
-          <w:rFonts w:ascii="Times New Roman" w:hAnsi="Times New Roman" w:cs="Times New Roman"/>
-          <w:i/>
-          <w:iCs/>
-          <w:sz w:val="40"/>
-          <w:szCs w:val="40"/>
-        </w:rPr>
-        <w:t>Споденюк</w:t>
-      </w:r>
-      <w:proofErr w:type="spellEnd"/>
-      <w:r>
-        <w:rPr>
-          <w:rFonts w:ascii="Times New Roman" w:hAnsi="Times New Roman" w:cs="Times New Roman"/>
-          <w:i/>
-          <w:iCs/>
-          <w:sz w:val="40"/>
-          <w:szCs w:val="40"/>
-        </w:rPr>
-        <w:t xml:space="preserve"> Никита</w:t>
-      </w:r>
-    </w:p>
-    <w:p>
-      <w:pPr>
-        <w:spacing w:after="0"/>
-        <w:jc w:val="center"/>
-        <w:rPr>
-          <w:rFonts w:ascii="Times New Roman" w:hAnsi="Times New Roman" w:cs="Times New Roman"/>
-          <w:sz w:val="40"/>
-          <w:szCs w:val="40"/>
-        </w:rPr>
-      </w:pPr>
-      <w:r>
-        <w:rPr>
-          <w:rFonts w:ascii="Times New Roman" w:hAnsi="Times New Roman" w:cs="Times New Roman"/>
           <w:b/>
           <w:bCs/>
           <w:i/>
@@ -174,6 +111,81 @@
           <w:sz w:val="40"/>
           <w:szCs w:val="40"/>
         </w:rPr>
+        <w:t>ы</w:t>
+      </w:r>
+      <w:r>
+        <w:rPr>
+          <w:rFonts w:ascii="Times New Roman" w:hAnsi="Times New Roman" w:cs="Times New Roman"/>
+          <w:i/>
+          <w:iCs/>
+          <w:sz w:val="40"/>
+          <w:szCs w:val="40"/>
+        </w:rPr>
+        <w:t>: Новиков Владимир</w:t>
+      </w:r>
+      <w:r>
+        <w:rPr>
+          <w:rFonts w:ascii="Times New Roman" w:hAnsi="Times New Roman" w:cs="Times New Roman"/>
+          <w:i/>
+          <w:iCs/>
+          <w:sz w:val="40"/>
+          <w:szCs w:val="40"/>
+        </w:rPr>
+        <w:t>,</w:t>
+      </w:r>
+      <w:r>
+        <w:rPr>
+          <w:rFonts w:eastAsiaTheme="minorEastAsia" w:hAnsi="Calibri"/>
+          <w:color w:val="000000" w:themeColor="text1"/>
+          <w:kern w:val="24"/>
+          <w:sz w:val="40"/>
+          <w:szCs w:val="40"/>
+        </w:rPr>
+        <w:t xml:space="preserve"> </w:t>
+      </w:r>
+      <w:proofErr w:type="spellStart"/>
+      <w:r>
+        <w:rPr>
+          <w:rFonts w:ascii="Times New Roman" w:hAnsi="Times New Roman" w:cs="Times New Roman"/>
+          <w:i/>
+          <w:iCs/>
+          <w:sz w:val="40"/>
+          <w:szCs w:val="40"/>
+        </w:rPr>
+        <w:t>Споденюк</w:t>
+      </w:r>
+      <w:proofErr w:type="spellEnd"/>
+      <w:r>
+        <w:rPr>
+          <w:rFonts w:ascii="Times New Roman" w:hAnsi="Times New Roman" w:cs="Times New Roman"/>
+          <w:i/>
+          <w:iCs/>
+          <w:sz w:val="40"/>
+          <w:szCs w:val="40"/>
+        </w:rPr>
+        <w:t xml:space="preserve"> Никита</w:t>
+      </w:r>
+    </w:p>
+    <w:p>
+      <w:pPr>
+        <w:spacing w:after="0"/>
+        <w:jc w:val="center"/>
+        <w:rPr>
+          <w:rFonts w:ascii="Times New Roman" w:hAnsi="Times New Roman" w:cs="Times New Roman"/>
+          <w:sz w:val="40"/>
+          <w:szCs w:val="40"/>
+        </w:rPr>
+      </w:pPr>
+      <w:r>
+        <w:rPr>
+          <w:rFonts w:ascii="Times New Roman" w:hAnsi="Times New Roman" w:cs="Times New Roman"/>
+          <w:b/>
+          <w:bCs/>
+          <w:i/>
+          <w:iCs/>
+          <w:sz w:val="40"/>
+          <w:szCs w:val="40"/>
+        </w:rPr>
         <w:t>Преподаватель</w:t>
       </w:r>
       <w:r>
@@ -235,7 +247,27 @@
           <w:sz w:val="40"/>
           <w:szCs w:val="40"/>
         </w:rPr>
-        <w:t xml:space="preserve">2022 </w:t>
+        <w:t>202</w:t>
+      </w:r>
+      <w:r>
+        <w:rPr>
+          <w:rFonts w:ascii="Times New Roman" w:hAnsi="Times New Roman" w:cs="Times New Roman"/>
+          <w:i/>
+          <w:iCs/>
+          <w:sz w:val="40"/>
+          <w:szCs w:val="40"/>
+        </w:rPr>
+        <w:t>3</w:t>
+      </w:r>
+      <w:r>
+        <w:rPr>
+          <w:rFonts w:ascii="Times New Roman" w:hAnsi="Times New Roman" w:cs="Times New Roman"/>
+          <w:i/>
+          <w:iCs/>
+          <w:sz w:val="40"/>
+          <w:szCs w:val="40"/>
+        </w:rPr>
+        <w:t xml:space="preserve"> </w:t>
       </w:r>
       <w:r>
         <w:rPr>
@@ -450,8 +482,10 @@
       </w:pPr>
       <w:r>
         <w:rPr>
-          <w:sz w:val="40"/>
-          <w:szCs w:val="40"/>
+          <w:noProof/>
+          <w:sz w:val="40"/>
+          <w:szCs w:val="40"/>
+          <w:lang w:eastAsia="ru-RU"/>
         </w:rPr>
         <w:drawing>
           <wp:inline distT="0" distB="0" distL="0" distR="0" wp14:anchorId="21A9DE9D" wp14:editId="0CCDEA68">
@@ -544,6 +578,7 @@
           <w:u w:val="single"/>
           <w:lang w:eastAsia="ru-RU"/>
         </w:rPr>
+        <w:lastRenderedPageBreak/>
         <w:t>Описание идеи:</w:t>
       </w:r>
     </w:p>
@@ -562,7 +597,23 @@
           <w:sz w:val="40"/>
           <w:szCs w:val="40"/>
         </w:rPr>
-        <w:t>Идея моего проекта – это созд</w:t>
+        <w:t xml:space="preserve">Идея </w:t>
+      </w:r>
+      <w:r>
+        <w:rPr>
+          <w:rFonts w:ascii="Times New Roman" w:hAnsi="Times New Roman" w:cs="Times New Roman"/>
+          <w:sz w:val="40"/>
+          <w:szCs w:val="40"/>
+        </w:rPr>
+        <w:t>нашего</w:t>
+      </w:r>
+      <w:r>
+        <w:rPr>
+          <w:rFonts w:ascii="Times New Roman" w:hAnsi="Times New Roman" w:cs="Times New Roman"/>
+          <w:sz w:val="40"/>
+          <w:szCs w:val="40"/>
+        </w:rPr>
+        <w:t xml:space="preserve"> проекта – это созд</w:t>
       </w:r>
       <w:r>
         <w:rPr>
@@ -583,77 +634,46 @@
     </w:p>
     <w:p>
       <w:pPr>
-        <w:pStyle w:val="a9"/>
-        <w:numPr>
-          <w:ilvl w:val="0"/>
-          <w:numId w:val="1"/>
-        </w:numPr>
-        <w:rPr>
-          <w:rFonts w:ascii="Times New Roman" w:eastAsia="Times New Roman" w:hAnsi="Times New Roman" w:cs="Times New Roman"/>
-          <w:b/>
-          <w:color w:val="000000" w:themeColor="text1"/>
-          <w:sz w:val="44"/>
-          <w:szCs w:val="44"/>
+        <w:rPr>
+          <w:rFonts w:ascii="Times New Roman" w:hAnsi="Times New Roman" w:cs="Times New Roman"/>
+          <w:sz w:val="40"/>
+          <w:szCs w:val="40"/>
           <w:u w:val="single"/>
-          <w:lang w:eastAsia="ru-RU"/>
-        </w:rPr>
-      </w:pPr>
-      <w:r>
-        <w:rPr>
-          <w:rFonts w:ascii="Times New Roman" w:eastAsia="Times New Roman" w:hAnsi="Times New Roman" w:cs="Times New Roman"/>
-          <w:b/>
-          <w:color w:val="000000" w:themeColor="text1"/>
-          <w:sz w:val="44"/>
-          <w:szCs w:val="44"/>
-          <w:u w:val="single"/>
-          <w:lang w:eastAsia="ru-RU"/>
-        </w:rPr>
-        <w:t>Описание реализации:</w:t>
-      </w:r>
+        </w:rPr>
+      </w:pPr>
     </w:p>
     <w:p>
       <w:pPr>
-        <w:jc w:val="both"/>
-        <w:rPr>
-          <w:rFonts w:ascii="Times New Roman" w:hAnsi="Times New Roman" w:cs="Times New Roman"/>
-          <w:sz w:val="40"/>
-          <w:szCs w:val="40"/>
-        </w:rPr>
-      </w:pPr>
-      <w:r>
-        <w:rPr>
-          <w:rFonts w:ascii="Times New Roman" w:hAnsi="Times New Roman" w:cs="Times New Roman"/>
-          <w:sz w:val="40"/>
-          <w:szCs w:val="40"/>
-        </w:rPr>
-        <w:t xml:space="preserve">В моей программе 13 классов. 6 из них – это дизайн всех </w:t>
-      </w:r>
-      <w:r>
-        <w:rPr>
-          <w:rFonts w:ascii="Times New Roman" w:hAnsi="Times New Roman" w:cs="Times New Roman"/>
-          <w:sz w:val="40"/>
-          <w:szCs w:val="40"/>
-        </w:rPr>
-        <w:t>форм</w:t>
-      </w:r>
-      <w:r>
-        <w:rPr>
-          <w:rFonts w:ascii="Times New Roman" w:hAnsi="Times New Roman" w:cs="Times New Roman"/>
-          <w:sz w:val="40"/>
-          <w:szCs w:val="40"/>
-        </w:rPr>
-        <w:t xml:space="preserve">. </w:t>
-      </w:r>
-      <w:proofErr w:type="gramStart"/>
-      <w:r>
-        <w:rPr>
-          <w:rFonts w:ascii="Times New Roman" w:hAnsi="Times New Roman" w:cs="Times New Roman"/>
-          <w:sz w:val="40"/>
-          <w:szCs w:val="40"/>
-        </w:rPr>
-        <w:t xml:space="preserve">Основные 7 классов описывают логику моей программы. </w:t>
-      </w:r>
-      <w:proofErr w:type="gramEnd"/>
+        <w:rPr>
+          <w:rFonts w:ascii="Times New Roman" w:hAnsi="Times New Roman" w:cs="Times New Roman"/>
+          <w:sz w:val="40"/>
+          <w:szCs w:val="40"/>
+        </w:rPr>
+      </w:pPr>
+      <w:r>
+        <w:rPr>
+          <w:rFonts w:ascii="Times New Roman" w:hAnsi="Times New Roman" w:cs="Times New Roman"/>
+          <w:sz w:val="40"/>
+          <w:szCs w:val="40"/>
+        </w:rPr>
+        <w:t>Начальный экран:</w:t>
+      </w:r>
+      <w:r>
+        <w:rPr>
+          <w:rFonts w:ascii="Times New Roman" w:hAnsi="Times New Roman" w:cs="Times New Roman"/>
+          <w:sz w:val="40"/>
+          <w:szCs w:val="40"/>
+        </w:rPr>
+        <w:tab/>
+        <w:t>Экран со статистикой (топ игр):</w:t>
+      </w:r>
+      <w:r>
+        <w:rPr>
+          <w:noProof/>
+          <w:lang w:eastAsia="ru-RU"/>
+        </w:rPr>
+        <w:t xml:space="preserve"> </w:t>
+      </w:r>
     </w:p>
     <w:p>
       <w:pPr>
@@ -664,185 +684,18 @@
           <w:rFonts w:ascii="Times New Roman" w:hAnsi="Times New Roman" w:cs="Times New Roman"/>
           <w:sz w:val="40"/>
           <w:szCs w:val="40"/>
-        </w:rPr>
-      </w:pPr>
-    </w:p>
-    <w:p>
-      <w:pPr>
-        <w:rPr>
-          <w:rFonts w:ascii="Times New Roman" w:hAnsi="Times New Roman" w:cs="Times New Roman"/>
-          <w:sz w:val="40"/>
-          <w:szCs w:val="40"/>
           <w:u w:val="single"/>
         </w:rPr>
       </w:pPr>
-    </w:p>
-    <w:p>
-      <w:pPr>
-        <w:rPr>
-          <w:rFonts w:ascii="Times New Roman" w:hAnsi="Times New Roman" w:cs="Times New Roman"/>
-          <w:sz w:val="40"/>
-          <w:szCs w:val="40"/>
-          <w:u w:val="single"/>
-        </w:rPr>
-      </w:pPr>
-    </w:p>
-    <w:p>
-      <w:pPr>
-        <w:rPr>
-          <w:rFonts w:ascii="Times New Roman" w:hAnsi="Times New Roman" w:cs="Times New Roman"/>
-          <w:sz w:val="40"/>
-          <w:szCs w:val="40"/>
-          <w:u w:val="single"/>
-        </w:rPr>
-      </w:pPr>
-    </w:p>
-    <w:p>
-      <w:pPr>
-        <w:rPr>
-          <w:rFonts w:ascii="Times New Roman" w:hAnsi="Times New Roman" w:cs="Times New Roman"/>
-          <w:sz w:val="40"/>
-          <w:szCs w:val="40"/>
-          <w:u w:val="single"/>
-        </w:rPr>
-      </w:pPr>
-    </w:p>
-    <w:p>
-      <w:pPr>
-        <w:rPr>
-          <w:rFonts w:ascii="Times New Roman" w:hAnsi="Times New Roman" w:cs="Times New Roman"/>
-          <w:sz w:val="40"/>
-          <w:szCs w:val="40"/>
-          <w:u w:val="single"/>
-        </w:rPr>
-      </w:pPr>
-    </w:p>
-    <w:p>
-      <w:pPr>
-        <w:rPr>
-          <w:rFonts w:ascii="Times New Roman" w:hAnsi="Times New Roman" w:cs="Times New Roman"/>
-          <w:sz w:val="40"/>
-          <w:szCs w:val="40"/>
-          <w:u w:val="single"/>
-        </w:rPr>
-      </w:pPr>
-    </w:p>
-    <w:p>
-      <w:pPr>
-        <w:rPr>
-          <w:rFonts w:ascii="Times New Roman" w:hAnsi="Times New Roman" w:cs="Times New Roman"/>
-          <w:sz w:val="40"/>
-          <w:szCs w:val="40"/>
-          <w:u w:val="single"/>
-        </w:rPr>
-      </w:pPr>
-    </w:p>
-    <w:p>
-      <w:pPr>
-        <w:rPr>
-          <w:rFonts w:ascii="Times New Roman" w:hAnsi="Times New Roman" w:cs="Times New Roman"/>
-          <w:sz w:val="40"/>
-          <w:szCs w:val="40"/>
-          <w:u w:val="single"/>
-        </w:rPr>
-      </w:pPr>
-    </w:p>
-    <w:p>
-      <w:pPr>
-        <w:rPr>
-          <w:rFonts w:ascii="Times New Roman" w:hAnsi="Times New Roman" w:cs="Times New Roman"/>
-          <w:sz w:val="40"/>
-          <w:szCs w:val="40"/>
-          <w:u w:val="single"/>
-        </w:rPr>
-      </w:pPr>
-    </w:p>
-    <w:p>
-      <w:pPr>
-        <w:rPr>
-          <w:rFonts w:ascii="Times New Roman" w:hAnsi="Times New Roman" w:cs="Times New Roman"/>
-          <w:sz w:val="40"/>
-          <w:szCs w:val="40"/>
-          <w:u w:val="single"/>
-        </w:rPr>
-      </w:pPr>
-    </w:p>
-    <w:p>
-      <w:pPr>
-        <w:rPr>
-          <w:rFonts w:ascii="Times New Roman" w:hAnsi="Times New Roman" w:cs="Times New Roman"/>
-          <w:sz w:val="40"/>
-          <w:szCs w:val="40"/>
-          <w:u w:val="single"/>
-        </w:rPr>
-      </w:pPr>
-    </w:p>
-    <w:p>
-      <w:pPr>
-        <w:rPr>
-          <w:rFonts w:ascii="Times New Roman" w:hAnsi="Times New Roman" w:cs="Times New Roman"/>
-          <w:sz w:val="40"/>
-          <w:szCs w:val="40"/>
-          <w:u w:val="single"/>
-        </w:rPr>
-      </w:pPr>
-      <w:r>
-        <w:rPr>
-          <w:rFonts w:ascii="Times New Roman" w:hAnsi="Times New Roman" w:cs="Times New Roman"/>
-          <w:sz w:val="40"/>
-          <w:szCs w:val="40"/>
-          <w:u w:val="single"/>
-        </w:rPr>
-        <w:lastRenderedPageBreak/>
-        <w:t>Начальный экран:</w:t>
-      </w:r>
-      <w:r>
-        <w:rPr>
-          <w:rFonts w:ascii="Times New Roman" w:hAnsi="Times New Roman" w:cs="Times New Roman"/>
-          <w:sz w:val="40"/>
-          <w:szCs w:val="40"/>
-          <w:u w:val="single"/>
-        </w:rPr>
-        <w:tab/>
-      </w:r>
-      <w:r>
-        <w:rPr>
-          <w:rFonts w:ascii="Times New Roman" w:hAnsi="Times New Roman" w:cs="Times New Roman"/>
-          <w:sz w:val="40"/>
-          <w:szCs w:val="40"/>
-          <w:u w:val="single"/>
-        </w:rPr>
-        <w:t>Экран со статистикой (топ игр):</w:t>
-      </w:r>
       <w:r>
         <w:rPr>
           <w:noProof/>
           <w:lang w:eastAsia="ru-RU"/>
         </w:rPr>
-        <w:t xml:space="preserve"> </w:t>
-      </w:r>
-    </w:p>
-    <w:p>
-      <w:pPr>
-        <w:tabs>
-          <w:tab w:val="left" w:pos="2706"/>
-        </w:tabs>
-        <w:rPr>
-          <w:rFonts w:ascii="Times New Roman" w:hAnsi="Times New Roman" w:cs="Times New Roman"/>
-          <w:sz w:val="40"/>
-          <w:szCs w:val="40"/>
-          <w:u w:val="single"/>
-        </w:rPr>
-      </w:pPr>
-      <w:r>
-        <w:rPr>
-          <w:noProof/>
-          <w:lang w:eastAsia="ru-RU"/>
-        </w:rPr>
         <w:drawing>
           <wp:inline distT="0" distB="0" distL="0" distR="0" wp14:anchorId="15EE6F65" wp14:editId="77342E8F">
-            <wp:extent cx="2779628" cy="3767050"/>
-            <wp:effectExtent l="0" t="0" r="1905" b="5080"/>
+            <wp:extent cx="2251881" cy="3051827"/>
+            <wp:effectExtent l="0" t="0" r="0" b="0"/>
             <wp:docPr id="8" name="Рисунок 8"/>
             <wp:cNvGraphicFramePr>
               <a:graphicFrameLocks xmlns:a="http://schemas.openxmlformats.org/drawingml/2006/main" noChangeAspect="1"/>
@@ -863,7 +716,7 @@
                   <pic:spPr>
                     <a:xfrm>
                       <a:off x="0" y="0"/>
-                      <a:ext cx="2780283" cy="3767938"/>
+                      <a:ext cx="2253558" cy="3054100"/>
                     </a:xfrm>
                     <a:prstGeom prst="rect">
                       <a:avLst/>
@@ -881,9 +734,9 @@
           <w:lang w:eastAsia="ru-RU"/>
         </w:rPr>
         <w:drawing>
-          <wp:inline distT="0" distB="0" distL="0" distR="0" wp14:anchorId="27EB1EFC" wp14:editId="021066EB">
-            <wp:extent cx="2795952" cy="3767959"/>
-            <wp:effectExtent l="0" t="0" r="4445" b="4445"/>
+          <wp:inline distT="0" distB="0" distL="0" distR="0" wp14:anchorId="46E16D6B" wp14:editId="512F859A">
+            <wp:extent cx="2308978" cy="3111690"/>
+            <wp:effectExtent l="0" t="0" r="0" b="0"/>
             <wp:docPr id="1" name="Рисунок 1"/>
             <wp:cNvGraphicFramePr>
               <a:graphicFrameLocks xmlns:a="http://schemas.openxmlformats.org/drawingml/2006/main" noChangeAspect="1"/>
@@ -904,7 +757,7 @@
                   <pic:spPr>
                     <a:xfrm>
                       <a:off x="0" y="0"/>
-                      <a:ext cx="2799767" cy="3773100"/>
+                      <a:ext cx="2317301" cy="3122906"/>
                     </a:xfrm>
                     <a:prstGeom prst="rect">
                       <a:avLst/>
@@ -924,7 +777,6 @@
           <w:noProof/>
           <w:sz w:val="40"/>
           <w:szCs w:val="40"/>
-          <w:u w:val="single"/>
           <w:lang w:eastAsia="ru-RU"/>
         </w:rPr>
       </w:pPr>
@@ -934,7 +786,6 @@
           <w:noProof/>
           <w:sz w:val="40"/>
           <w:szCs w:val="40"/>
-          <w:u w:val="single"/>
           <w:lang w:eastAsia="ru-RU"/>
         </w:rPr>
         <w:t>Игровое поле</w:t>
@@ -945,10 +796,39 @@
           <w:noProof/>
           <w:sz w:val="40"/>
           <w:szCs w:val="40"/>
-          <w:u w:val="single"/>
           <w:lang w:eastAsia="ru-RU"/>
         </w:rPr>
         <w:t>:</w:t>
+      </w:r>
+      <w:r>
+        <w:rPr>
+          <w:rFonts w:ascii="Times New Roman" w:hAnsi="Times New Roman" w:cs="Times New Roman"/>
+          <w:noProof/>
+          <w:sz w:val="40"/>
+          <w:szCs w:val="40"/>
+          <w:lang w:eastAsia="ru-RU"/>
+        </w:rPr>
+        <w:tab/>
+      </w:r>
+      <w:r>
+        <w:rPr>
+          <w:rFonts w:ascii="Times New Roman" w:hAnsi="Times New Roman" w:cs="Times New Roman"/>
+          <w:noProof/>
+          <w:sz w:val="40"/>
+          <w:szCs w:val="40"/>
+          <w:lang w:eastAsia="ru-RU"/>
+        </w:rPr>
+        <w:tab/>
+      </w:r>
+      <w:r>
+        <w:rPr>
+          <w:rFonts w:ascii="Times New Roman" w:hAnsi="Times New Roman" w:cs="Times New Roman"/>
+          <w:noProof/>
+          <w:sz w:val="40"/>
+          <w:szCs w:val="40"/>
+          <w:lang w:eastAsia="ru-RU"/>
+        </w:rPr>
+        <w:t>Финальный экран:</w:t>
       </w:r>
     </w:p>
     <w:p>
@@ -958,7 +838,6 @@
           <w:sz w:val="40"/>
           <w:szCs w:val="40"/>
           <w:u w:val="single"/>
-          <w:lang w:val="en-US"/>
         </w:rPr>
       </w:pPr>
       <w:r>
@@ -967,10 +846,10 @@
           <w:lang w:eastAsia="ru-RU"/>
         </w:rPr>
         <w:drawing>
-          <wp:inline distT="0" distB="0" distL="0" distR="0" wp14:anchorId="0DA9172E" wp14:editId="106C820A">
-            <wp:extent cx="2809469" cy="3780430"/>
-            <wp:effectExtent l="0" t="0" r="0" b="0"/>
-            <wp:docPr id="9" name="Рисунок 9"/>
+          <wp:inline distT="0" distB="0" distL="0" distR="0" wp14:anchorId="70A19203" wp14:editId="016B6731">
+            <wp:extent cx="2182810" cy="2934268"/>
+            <wp:effectExtent l="0" t="0" r="8255" b="0"/>
+            <wp:docPr id="2" name="Рисунок 2"/>
             <wp:cNvGraphicFramePr>
               <a:graphicFrameLocks xmlns:a="http://schemas.openxmlformats.org/drawingml/2006/main" noChangeAspect="1"/>
             </wp:cNvGraphicFramePr>
@@ -990,7 +869,7 @@
                   <pic:spPr>
                     <a:xfrm>
                       <a:off x="0" y="0"/>
-                      <a:ext cx="2821553" cy="3796690"/>
+                      <a:ext cx="2186593" cy="2939353"/>
                     </a:xfrm>
                     <a:prstGeom prst="rect">
                       <a:avLst/>
@@ -1002,6 +881,55 @@
           </wp:inline>
         </w:drawing>
       </w:r>
+      <w:r>
+        <w:rPr>
+          <w:rFonts w:ascii="Times New Roman" w:hAnsi="Times New Roman" w:cs="Times New Roman"/>
+          <w:sz w:val="40"/>
+          <w:szCs w:val="40"/>
+        </w:rPr>
+        <w:t xml:space="preserve"> </w:t>
+      </w:r>
+      <w:r>
+        <w:rPr>
+          <w:noProof/>
+          <w:lang w:eastAsia="ru-RU"/>
+        </w:rPr>
+        <w:drawing>
+          <wp:inline distT="0" distB="0" distL="0" distR="0" wp14:anchorId="1F2F0ACF" wp14:editId="250DE07C">
+            <wp:extent cx="2154942" cy="2906973"/>
+            <wp:effectExtent l="0" t="0" r="0" b="8255"/>
+            <wp:docPr id="3" name="Рисунок 3"/>
+            <wp:cNvGraphicFramePr>
+              <a:graphicFrameLocks xmlns:a="http://schemas.openxmlformats.org/drawingml/2006/main" noChangeAspect="1"/>
+            </wp:cNvGraphicFramePr>
+            <a:graphic xmlns:a="http://schemas.openxmlformats.org/drawingml/2006/main">
+              <a:graphicData uri="http://schemas.openxmlformats.org/drawingml/2006/picture">
+                <pic:pic xmlns:pic="http://schemas.openxmlformats.org/drawingml/2006/picture">
+                  <pic:nvPicPr>
+                    <pic:cNvPr id="0" name=""/>
+                    <pic:cNvPicPr/>
+                  </pic:nvPicPr>
+                  <pic:blipFill>
+                    <a:blip r:embed="rId14"/>
+                    <a:stretch>
+                      <a:fillRect/>
+                    </a:stretch>
+                  </pic:blipFill>
+                  <pic:spPr>
+                    <a:xfrm>
+                      <a:off x="0" y="0"/>
+                      <a:ext cx="2170661" cy="2928178"/>
+                    </a:xfrm>
+                    <a:prstGeom prst="rect">
+                      <a:avLst/>
+                    </a:prstGeom>
+                  </pic:spPr>
+                </pic:pic>
+              </a:graphicData>
+            </a:graphic>
+          </wp:inline>
+        </w:drawing>
+      </w:r>
     </w:p>
     <w:p>
       <w:pPr>
@@ -1035,7 +963,6 @@
           <w:u w:val="single"/>
           <w:lang w:eastAsia="ru-RU"/>
         </w:rPr>
-        <w:lastRenderedPageBreak/>
         <w:t>Выполнение критериев:</w:t>
       </w:r>
     </w:p>
@@ -1069,9 +996,17 @@
           <w:i/>
           <w:sz w:val="40"/>
           <w:szCs w:val="40"/>
-          <w:lang w:val="en-US"/>
-        </w:rPr>
-        <w:t xml:space="preserve">&gt;500 </w:t>
+        </w:rPr>
+        <w:t>1114</w:t>
+      </w:r>
+      <w:r>
+        <w:rPr>
+          <w:rFonts w:ascii="Times New Roman" w:hAnsi="Times New Roman" w:cs="Times New Roman"/>
+          <w:i/>
+          <w:sz w:val="40"/>
+          <w:szCs w:val="40"/>
+        </w:rPr>
+        <w:t xml:space="preserve"> </w:t>
       </w:r>
       <w:r>
         <w:rPr>
@@ -1124,25 +1059,7 @@
           <w:sz w:val="40"/>
           <w:szCs w:val="40"/>
         </w:rPr>
-        <w:t>8,</w:t>
-      </w:r>
-      <w:r>
-        <w:rPr>
-          <w:rFonts w:ascii="Times New Roman" w:hAnsi="Times New Roman" w:cs="Times New Roman"/>
-          <w:i/>
-          <w:sz w:val="40"/>
-          <w:szCs w:val="40"/>
-        </w:rPr>
-        <w:t xml:space="preserve"> константы присутствуют, говорящие имена перем</w:t>
-      </w:r>
-      <w:r>
-        <w:rPr>
-          <w:rFonts w:ascii="Times New Roman" w:hAnsi="Times New Roman" w:cs="Times New Roman"/>
-          <w:i/>
-          <w:sz w:val="40"/>
-          <w:szCs w:val="40"/>
-        </w:rPr>
-        <w:t>енных)</w:t>
+        <w:t>8, константы присутствуют, говорящие имена переменных)</w:t>
       </w:r>
     </w:p>
     <w:p>
@@ -1298,11 +1215,9 @@
       <w:r>
         <w:rPr>
           <w:rFonts w:ascii="Times New Roman" w:hAnsi="Times New Roman" w:cs="Times New Roman"/>
-          <w:b/>
           <w:bCs/>
           <w:sz w:val="34"/>
           <w:szCs w:val="34"/>
-          <w:u w:val="single"/>
         </w:rPr>
         <w:t>(реализовано)</w:t>
       </w:r>
@@ -1340,14 +1255,14 @@
       <w:r>
         <w:rPr>
           <w:rFonts w:ascii="Times New Roman" w:hAnsi="Times New Roman" w:cs="Times New Roman"/>
-          <w:b/>
           <w:bCs/>
           <w:sz w:val="34"/>
           <w:szCs w:val="34"/>
-          <w:u w:val="single"/>
         </w:rPr>
         <w:t>(реализовано)</w:t>
       </w:r>
+      <w:bookmarkStart w:id="0" w:name="_GoBack"/>
+      <w:bookmarkEnd w:id="0"/>
     </w:p>
     <w:p>
       <w:pPr>
@@ -1382,26 +1297,11 @@
       <w:r>
         <w:rPr>
           <w:rFonts w:ascii="Times New Roman" w:hAnsi="Times New Roman" w:cs="Times New Roman"/>
-          <w:b/>
           <w:bCs/>
           <w:sz w:val="34"/>
           <w:szCs w:val="34"/>
-          <w:u w:val="single"/>
-        </w:rPr>
-        <w:t>(реализовано</w:t>
-      </w:r>
-      <w:bookmarkStart w:id="0" w:name="_GoBack"/>
-      <w:bookmarkEnd w:id="0"/>
-      <w:r>
-        <w:rPr>
-          <w:rFonts w:ascii="Times New Roman" w:hAnsi="Times New Roman" w:cs="Times New Roman"/>
-          <w:b/>
-          <w:bCs/>
-          <w:sz w:val="34"/>
-          <w:szCs w:val="34"/>
-          <w:u w:val="single"/>
-        </w:rPr>
-        <w:t>)</w:t>
+        </w:rPr>
+        <w:t>(реализовано)</w:t>
       </w:r>
     </w:p>
     <w:p>
@@ -1437,11 +1337,9 @@
       <w:r>
         <w:rPr>
           <w:rFonts w:ascii="Times New Roman" w:hAnsi="Times New Roman" w:cs="Times New Roman"/>
-          <w:b/>
           <w:bCs/>
           <w:sz w:val="34"/>
           <w:szCs w:val="34"/>
-          <w:u w:val="single"/>
         </w:rPr>
         <w:t>(реализовано)</w:t>
       </w:r>
@@ -1471,7 +1369,6 @@
       <w:r>
         <w:rPr>
           <w:rFonts w:ascii="Times New Roman" w:hAnsi="Times New Roman" w:cs="Times New Roman"/>
-          <w:b/>
           <w:bCs/>
           <w:sz w:val="34"/>
           <w:szCs w:val="34"/>
@@ -1482,11 +1379,9 @@
       <w:r>
         <w:rPr>
           <w:rFonts w:ascii="Times New Roman" w:hAnsi="Times New Roman" w:cs="Times New Roman"/>
-          <w:b/>
           <w:bCs/>
           <w:sz w:val="34"/>
           <w:szCs w:val="34"/>
-          <w:u w:val="single"/>
         </w:rPr>
         <w:t>(реализовано)</w:t>
       </w:r>
@@ -1515,7 +1410,6 @@
       <w:r>
         <w:rPr>
           <w:rFonts w:ascii="Times New Roman" w:hAnsi="Times New Roman" w:cs="Times New Roman"/>
-          <w:b/>
           <w:bCs/>
           <w:sz w:val="34"/>
           <w:szCs w:val="34"/>
@@ -1526,11 +1420,9 @@
       <w:r>
         <w:rPr>
           <w:rFonts w:ascii="Times New Roman" w:hAnsi="Times New Roman" w:cs="Times New Roman"/>
-          <w:b/>
           <w:bCs/>
           <w:sz w:val="34"/>
           <w:szCs w:val="34"/>
-          <w:u w:val="single"/>
         </w:rPr>
         <w:t>(реализовано)</w:t>
       </w:r>
@@ -1568,11 +1460,9 @@
       <w:r>
         <w:rPr>
           <w:rFonts w:ascii="Times New Roman" w:hAnsi="Times New Roman" w:cs="Times New Roman"/>
-          <w:b/>
           <w:bCs/>
           <w:sz w:val="34"/>
           <w:szCs w:val="34"/>
-          <w:u w:val="single"/>
         </w:rPr>
         <w:t>(реализовано)</w:t>
       </w:r>
@@ -1614,24 +1504,14 @@
           <w:sz w:val="34"/>
           <w:szCs w:val="34"/>
         </w:rPr>
-        <w:t>, csv или БД)</w:t>
-      </w:r>
-      <w:r>
-        <w:rPr>
-          <w:rFonts w:ascii="Times New Roman" w:hAnsi="Times New Roman" w:cs="Times New Roman"/>
-          <w:sz w:val="34"/>
-          <w:szCs w:val="34"/>
-        </w:rPr>
-        <w:t xml:space="preserve"> </w:t>
-      </w:r>
-      <w:r>
-        <w:rPr>
-          <w:rFonts w:ascii="Times New Roman" w:hAnsi="Times New Roman" w:cs="Times New Roman"/>
-          <w:b/>
+        <w:t xml:space="preserve">, csv или БД) </w:t>
+      </w:r>
+      <w:r>
+        <w:rPr>
+          <w:rFonts w:ascii="Times New Roman" w:hAnsi="Times New Roman" w:cs="Times New Roman"/>
           <w:bCs/>
           <w:sz w:val="34"/>
           <w:szCs w:val="34"/>
-          <w:u w:val="single"/>
         </w:rPr>
         <w:t>(реализовано)</w:t>
       </w:r>
@@ -1648,7 +1528,7 @@
       </w:pPr>
     </w:p>
     <w:sectPr>
-      <w:footerReference w:type="default" r:id="rId14"/>
+      <w:footerReference w:type="default" r:id="rId15"/>
       <w:pgSz w:w="11906" w:h="16838"/>
       <w:pgMar w:top="1134" w:right="850" w:bottom="1134" w:left="1701" w:header="708" w:footer="708" w:gutter="0"/>
       <w:cols w:space="708"/>
@@ -1895,7 +1775,7 @@
                                       <w14:noFill/>
                                     </w14:textFill>
                                   </w:rPr>
-                                  <w:t>4</w:t>
+                                  <w:t>3</w:t>
                                 </w:r>
                                 <w:r>
                                   <w:rPr>
@@ -2003,7 +1883,7 @@
                                 <w14:noFill/>
                               </w14:textFill>
                             </w:rPr>
-                            <w:t>4</w:t>
+                            <w:t>3</w:t>
                           </w:r>
                           <w:r>
                             <w:rPr>
@@ -3420,6 +3300,7 @@
   <w:style w:type="character" w:default="1" w:styleId="a0">
     <w:name w:val="Default Paragraph Font"/>
     <w:uiPriority w:val="1"/>
+    <w:semiHidden/>
     <w:unhideWhenUsed/>
   </w:style>
   <w:style w:type="table" w:default="1" w:styleId="a1">
@@ -3748,6 +3629,7 @@
   <w:style w:type="character" w:default="1" w:styleId="a0">
     <w:name w:val="Default Paragraph Font"/>
     <w:uiPriority w:val="1"/>
+    <w:semiHidden/>
     <w:unhideWhenUsed/>
   </w:style>
   <w:style w:type="table" w:default="1" w:styleId="a1">
@@ -4202,7 +4084,7 @@
 </file>
 
 <file path=customXml/itemProps1.xml><?xml version="1.0" encoding="utf-8"?>
-<ds:datastoreItem xmlns:ds="http://schemas.openxmlformats.org/officeDocument/2006/customXml" ds:itemID="{917C49F7-C27A-436F-B606-6B9B10EE932D}">
+<ds:datastoreItem xmlns:ds="http://schemas.openxmlformats.org/officeDocument/2006/customXml" ds:itemID="{B87FE6E5-A7A8-4951-B0E0-8B83CB8F2B35}">
   <ds:schemaRefs>
     <ds:schemaRef ds:uri="http://schemas.openxmlformats.org/officeDocument/2006/bibliography"/>
   </ds:schemaRefs>

</xml_diff>

<commit_message>
link to video added
</commit_message>
<xml_diff>
--- a/defence_of_project/explanatory_note.docx
+++ b/defence_of_project/explanatory_note.docx
@@ -1261,8 +1261,6 @@
         </w:rPr>
         <w:t>(реализовано)</w:t>
       </w:r>
-      <w:bookmarkStart w:id="0" w:name="_GoBack"/>
-      <w:bookmarkEnd w:id="0"/>
     </w:p>
     <w:p>
       <w:pPr>
@@ -1518,17 +1516,115 @@
     </w:p>
     <w:p>
       <w:pPr>
-        <w:ind w:left="720"/>
-        <w:jc w:val="both"/>
+        <w:pStyle w:val="a9"/>
+        <w:numPr>
+          <w:ilvl w:val="0"/>
+          <w:numId w:val="6"/>
+        </w:numPr>
+        <w:rPr>
+          <w:rFonts w:ascii="Times New Roman" w:hAnsi="Times New Roman" w:cs="Times New Roman"/>
+          <w:sz w:val="40"/>
+          <w:szCs w:val="40"/>
+          <w:lang w:val="en-US"/>
+        </w:rPr>
+      </w:pPr>
+      <w:r>
         <w:rPr>
           <w:rFonts w:ascii="Times New Roman" w:hAnsi="Times New Roman" w:cs="Times New Roman"/>
           <w:sz w:val="34"/>
           <w:szCs w:val="34"/>
         </w:rPr>
-      </w:pPr>
+        <w:t xml:space="preserve"> </w:t>
+      </w:r>
+      <w:r>
+        <w:rPr>
+          <w:rFonts w:ascii="Times New Roman" w:eastAsia="Times New Roman" w:hAnsi="Times New Roman" w:cs="Times New Roman"/>
+          <w:b/>
+          <w:color w:val="000000" w:themeColor="text1"/>
+          <w:sz w:val="44"/>
+          <w:szCs w:val="44"/>
+          <w:u w:val="single"/>
+          <w:lang w:eastAsia="ru-RU"/>
+        </w:rPr>
+        <w:t>Ссылка на видео:</w:t>
+      </w:r>
+    </w:p>
+    <w:p>
+      <w:pPr>
+        <w:pStyle w:val="a9"/>
+        <w:rPr>
+          <w:rFonts w:ascii="Times New Roman" w:hAnsi="Times New Roman" w:cs="Times New Roman"/>
+          <w:sz w:val="40"/>
+          <w:szCs w:val="40"/>
+        </w:rPr>
+      </w:pPr>
+      <w:hyperlink r:id="rId15" w:history="1">
+        <w:r>
+          <w:rPr>
+            <w:rStyle w:val="ad"/>
+            <w:rFonts w:ascii="Times New Roman" w:hAnsi="Times New Roman" w:cs="Times New Roman"/>
+            <w:sz w:val="40"/>
+            <w:szCs w:val="40"/>
+            <w:lang w:val="en-US"/>
+          </w:rPr>
+          <w:t>https://</w:t>
+        </w:r>
+      </w:hyperlink>
+      <w:hyperlink r:id="rId16" w:history="1">
+        <w:r>
+          <w:rPr>
+            <w:rStyle w:val="ad"/>
+            <w:rFonts w:ascii="Times New Roman" w:hAnsi="Times New Roman" w:cs="Times New Roman"/>
+            <w:sz w:val="40"/>
+            <w:szCs w:val="40"/>
+            <w:lang w:val="en-US"/>
+          </w:rPr>
+          <w:t>youtu.be/t3fQ0a8iYA8</w:t>
+        </w:r>
+      </w:hyperlink>
+      <w:r>
+        <w:rPr>
+          <w:rFonts w:ascii="Times New Roman" w:hAnsi="Times New Roman" w:cs="Times New Roman"/>
+          <w:sz w:val="40"/>
+          <w:szCs w:val="40"/>
+          <w:lang w:val="en-US"/>
+        </w:rPr>
+        <w:t xml:space="preserve"> </w:t>
+      </w:r>
+      <w:r>
+        <w:rPr>
+          <w:rFonts w:ascii="Times New Roman" w:hAnsi="Times New Roman" w:cs="Times New Roman"/>
+          <w:sz w:val="40"/>
+          <w:szCs w:val="40"/>
+        </w:rPr>
+        <w:t xml:space="preserve"> </w:t>
+      </w:r>
+    </w:p>
+    <w:p>
+      <w:pPr>
+        <w:pStyle w:val="a9"/>
+        <w:rPr>
+          <w:rFonts w:ascii="Times New Roman" w:hAnsi="Times New Roman" w:cs="Times New Roman"/>
+          <w:sz w:val="40"/>
+          <w:szCs w:val="40"/>
+          <w:lang w:val="en-US"/>
+        </w:rPr>
+      </w:pPr>
+    </w:p>
+    <w:p>
+      <w:pPr>
+        <w:jc w:val="both"/>
+        <w:rPr>
+          <w:rFonts w:ascii="Times New Roman" w:hAnsi="Times New Roman" w:cs="Times New Roman"/>
+          <w:sz w:val="34"/>
+          <w:szCs w:val="34"/>
+        </w:rPr>
+      </w:pPr>
+      <w:bookmarkStart w:id="0" w:name="_GoBack"/>
+      <w:bookmarkEnd w:id="0"/>
     </w:p>
     <w:sectPr>
-      <w:footerReference w:type="default" r:id="rId15"/>
+      <w:footerReference w:type="default" r:id="rId17"/>
       <w:pgSz w:w="11906" w:h="16838"/>
       <w:pgMar w:top="1134" w:right="850" w:bottom="1134" w:left="1701" w:header="708" w:footer="708" w:gutter="0"/>
       <w:cols w:space="708"/>
@@ -3300,7 +3396,6 @@
   <w:style w:type="character" w:default="1" w:styleId="a0">
     <w:name w:val="Default Paragraph Font"/>
     <w:uiPriority w:val="1"/>
-    <w:semiHidden/>
     <w:unhideWhenUsed/>
   </w:style>
   <w:style w:type="table" w:default="1" w:styleId="a1">
@@ -3629,7 +3724,6 @@
   <w:style w:type="character" w:default="1" w:styleId="a0">
     <w:name w:val="Default Paragraph Font"/>
     <w:uiPriority w:val="1"/>
-    <w:semiHidden/>
     <w:unhideWhenUsed/>
   </w:style>
   <w:style w:type="table" w:default="1" w:styleId="a1">
@@ -4084,7 +4178,7 @@
 </file>
 
 <file path=customXml/itemProps1.xml><?xml version="1.0" encoding="utf-8"?>
-<ds:datastoreItem xmlns:ds="http://schemas.openxmlformats.org/officeDocument/2006/customXml" ds:itemID="{B87FE6E5-A7A8-4951-B0E0-8B83CB8F2B35}">
+<ds:datastoreItem xmlns:ds="http://schemas.openxmlformats.org/officeDocument/2006/customXml" ds:itemID="{EFBBAA6D-3F10-4483-8657-93FE23A5FD65}">
   <ds:schemaRefs>
     <ds:schemaRef ds:uri="http://schemas.openxmlformats.org/officeDocument/2006/bibliography"/>
   </ds:schemaRefs>

</xml_diff>